<commit_message>
MAJ de la doc sur le Comax
</commit_message>
<xml_diff>
--- a/Maxpid/Documentation_maxpid_slci.docx
+++ b/Maxpid/Documentation_maxpid_slci.docx
@@ -5319,23 +5319,21 @@
       <w:pPr>
         <w:pStyle w:val="optxtparaTag"/>
       </w:pPr>
-      <w:bookmarkStart w:id="13" w:name="_GoBack"/>
+      <w:r>
+        <w:br w:type="page"/>
+      </w:r>
+    </w:p>
+    <w:p>
+      <w:pPr>
+        <w:pStyle w:val="Titre1"/>
+        <w:rPr>
+          <w:rStyle w:val="Titre1Car"/>
+        </w:rPr>
+      </w:pPr>
+      <w:bookmarkStart w:id="13" w:name="__RefHeading__2280_1854209309"/>
+      <w:bookmarkStart w:id="14" w:name="_Toc399766408"/>
+      <w:bookmarkStart w:id="15" w:name="_Toc431129147"/>
       <w:bookmarkEnd w:id="13"/>
-      <w:r>
-        <w:br w:type="page"/>
-      </w:r>
-    </w:p>
-    <w:p>
-      <w:pPr>
-        <w:pStyle w:val="Titre1"/>
-        <w:rPr>
-          <w:rStyle w:val="Titre1Car"/>
-        </w:rPr>
-      </w:pPr>
-      <w:bookmarkStart w:id="14" w:name="__RefHeading__2280_1854209309"/>
-      <w:bookmarkStart w:id="15" w:name="_Toc399766408"/>
-      <w:bookmarkStart w:id="16" w:name="_Toc431129147"/>
-      <w:bookmarkEnd w:id="14"/>
       <w:r>
         <w:rPr>
           <w:rStyle w:val="Titre1Car"/>
@@ -5346,11 +5344,11 @@
         <w:lastRenderedPageBreak/>
         <w:t>CAPTEURS</w:t>
       </w:r>
+      <w:bookmarkEnd w:id="14"/>
       <w:bookmarkEnd w:id="15"/>
-      <w:bookmarkEnd w:id="16"/>
-    </w:p>
-    <w:bookmarkStart w:id="17" w:name="_Toc399766409"/>
-    <w:bookmarkStart w:id="18" w:name="_Toc431129148"/>
+    </w:p>
+    <w:bookmarkStart w:id="16" w:name="_Toc399766409"/>
+    <w:bookmarkStart w:id="17" w:name="_Toc431129148"/>
     <w:p>
       <w:pPr>
         <w:pStyle w:val="Titre2"/>
@@ -5589,8 +5587,8 @@
       <w:r>
         <w:t>Potentiomètre angulaire</w:t>
       </w:r>
+      <w:bookmarkEnd w:id="16"/>
       <w:bookmarkEnd w:id="17"/>
-      <w:bookmarkEnd w:id="18"/>
     </w:p>
     <w:p>
       <w:pPr>
@@ -6097,11 +6095,11 @@
           <w:position w:val="-5"/>
         </w:rPr>
         <w:object w:dxaOrig="907" w:dyaOrig="302" w14:anchorId="470F3BDB">
-          <v:shape id="_x0000_i1025" type="#_x0000_t75" style="width:45.55pt;height:15.5pt" o:ole="" filled="t">
+          <v:shape id="_x0000_i1025" type="#_x0000_t75" style="width:45.35pt;height:15.35pt" o:ole="" filled="t">
             <v:fill color2="black"/>
             <v:imagedata r:id="rId40" o:title=""/>
           </v:shape>
-          <o:OLEObject Type="Embed" ProgID="opendocument.MathDocument.1" ShapeID="_x0000_i1025" DrawAspect="Content" ObjectID="_1554733923" r:id="rId41"/>
+          <o:OLEObject Type="Embed" ProgID="opendocument.MathDocument.1" ShapeID="_x0000_i1025" DrawAspect="Content" ObjectID="_1567604161" r:id="rId41"/>
         </w:object>
       </w:r>
       <w:r>
@@ -6112,11 +6110,11 @@
           <w:position w:val="-5"/>
         </w:rPr>
         <w:object w:dxaOrig="382" w:dyaOrig="302" w14:anchorId="2E782783">
-          <v:shape id="_x0000_i1026" type="#_x0000_t75" style="width:17.75pt;height:15.5pt" o:ole="" filled="t">
+          <v:shape id="_x0000_i1026" type="#_x0000_t75" style="width:18pt;height:15.35pt" o:ole="" filled="t">
             <v:fill color2="black"/>
             <v:imagedata r:id="rId42" o:title=""/>
           </v:shape>
-          <o:OLEObject Type="Embed" ProgID="opendocument.MathDocument.1" ShapeID="_x0000_i1026" DrawAspect="Content" ObjectID="_1554733924" r:id="rId43"/>
+          <o:OLEObject Type="Embed" ProgID="opendocument.MathDocument.1" ShapeID="_x0000_i1026" DrawAspect="Content" ObjectID="_1567604162" r:id="rId43"/>
         </w:object>
       </w:r>
       <w:r>
@@ -6216,11 +6214,11 @@
                             </w:pPr>
                             <w:r>
                               <w:object w:dxaOrig="9993" w:dyaOrig="5304" w14:anchorId="3204C52F">
-                                <v:shape id="_x0000_i1031" type="#_x0000_t75" style="width:249.7pt;height:133.5pt" o:ole="" filled="t">
+                                <v:shape id="_x0000_i1031" type="#_x0000_t75" style="width:250pt;height:133.35pt" o:ole="" filled="t">
                                   <v:fill opacity="0" color2="black"/>
                                   <v:imagedata r:id="rId44" o:title=""/>
                                 </v:shape>
-                                <o:OLEObject Type="Embed" ProgID="opendocument.DrawDocument.1" ShapeID="_x0000_i1031" DrawAspect="Content" ObjectID="_1554733929" r:id="rId45"/>
+                                <o:OLEObject Type="Embed" ProgID="opendocument.DrawDocument.1" ShapeID="_x0000_i1031" DrawAspect="Content" ObjectID="_1567604167" r:id="rId45"/>
                               </w:object>
                             </w:r>
                           </w:p>
@@ -6291,7 +6289,7 @@
           <w:lang w:eastAsia="fr-FR"/>
         </w:rPr>
       </w:pPr>
-      <w:bookmarkStart w:id="19" w:name="_Toc431129149"/>
+      <w:bookmarkStart w:id="18" w:name="_Toc431129149"/>
       <w:r>
         <w:br w:type="page"/>
       </w:r>
@@ -6304,13 +6302,13 @@
         <w:lastRenderedPageBreak/>
         <w:t>Document constructeur</w:t>
       </w:r>
-      <w:bookmarkEnd w:id="19"/>
+      <w:bookmarkEnd w:id="18"/>
     </w:p>
     <w:p>
       <w:pPr>
         <w:pStyle w:val="Titre2"/>
       </w:pPr>
-      <w:bookmarkStart w:id="20" w:name="_Toc431129150"/>
+      <w:bookmarkStart w:id="19" w:name="_Toc431129150"/>
       <w:r>
         <w:rPr>
           <w:noProof/>
@@ -6419,8 +6417,8 @@
           </wp:inline>
         </w:drawing>
       </w:r>
-      <w:bookmarkStart w:id="21" w:name="_Toc399766410"/>
-      <w:bookmarkEnd w:id="20"/>
+      <w:bookmarkStart w:id="20" w:name="_Toc399766410"/>
+      <w:bookmarkEnd w:id="19"/>
     </w:p>
     <w:p>
       <w:pPr>
@@ -6444,7 +6442,7 @@
           <w:rFonts w:eastAsiaTheme="majorEastAsia"/>
         </w:rPr>
       </w:pPr>
-      <w:bookmarkStart w:id="22" w:name="_Toc431129151"/>
+      <w:bookmarkStart w:id="21" w:name="_Toc431129151"/>
       <w:r>
         <w:rPr>
           <w:rFonts w:eastAsiaTheme="majorEastAsia"/>
@@ -6459,8 +6457,8 @@
         </w:rPr>
         <w:t>tachymétrique</w:t>
       </w:r>
+      <w:bookmarkEnd w:id="20"/>
       <w:bookmarkEnd w:id="21"/>
-      <w:bookmarkEnd w:id="22"/>
       <w:proofErr w:type="spellEnd"/>
     </w:p>
     <w:p>
@@ -6477,11 +6475,11 @@
         </w:rPr>
       </w:pPr>
     </w:p>
-    <w:bookmarkStart w:id="23" w:name="_Toc399766267"/>
-    <w:bookmarkStart w:id="24" w:name="_Toc399766308"/>
-    <w:bookmarkStart w:id="25" w:name="_Toc399766353"/>
-    <w:bookmarkStart w:id="26" w:name="_Toc399766411"/>
-    <w:bookmarkStart w:id="27" w:name="_Toc431129152"/>
+    <w:bookmarkStart w:id="22" w:name="_Toc399766267"/>
+    <w:bookmarkStart w:id="23" w:name="_Toc399766308"/>
+    <w:bookmarkStart w:id="24" w:name="_Toc399766353"/>
+    <w:bookmarkStart w:id="25" w:name="_Toc399766411"/>
+    <w:bookmarkStart w:id="26" w:name="_Toc431129152"/>
     <w:p>
       <w:pPr>
         <w:pStyle w:val="Titre2"/>
@@ -6713,11 +6711,11 @@
           </mc:Fallback>
         </mc:AlternateContent>
       </w:r>
+      <w:bookmarkEnd w:id="22"/>
       <w:bookmarkEnd w:id="23"/>
       <w:bookmarkEnd w:id="24"/>
       <w:bookmarkEnd w:id="25"/>
       <w:bookmarkEnd w:id="26"/>
-      <w:bookmarkEnd w:id="27"/>
       <w:r>
         <w:t> </w:t>
       </w:r>
@@ -7199,12 +7197,12 @@
       <w:r>
         <w:br w:type="page"/>
       </w:r>
-      <w:bookmarkStart w:id="28" w:name="_Toc431129153"/>
+      <w:bookmarkStart w:id="27" w:name="_Toc431129153"/>
       <w:r>
         <w:lastRenderedPageBreak/>
         <w:t>Documentation constructeur</w:t>
       </w:r>
-      <w:bookmarkEnd w:id="28"/>
+      <w:bookmarkEnd w:id="27"/>
     </w:p>
     <w:p>
       <w:pPr>
@@ -7506,8 +7504,8 @@
         <w:br w:type="page"/>
       </w:r>
     </w:p>
-    <w:bookmarkStart w:id="29" w:name="_Toc399766412"/>
-    <w:bookmarkStart w:id="30" w:name="_Toc431129154"/>
+    <w:bookmarkStart w:id="28" w:name="_Toc399766412"/>
+    <w:bookmarkStart w:id="29" w:name="_Toc431129154"/>
     <w:p>
       <w:pPr>
         <w:pStyle w:val="Titre1"/>
@@ -7746,21 +7744,21 @@
       <w:r>
         <w:t>CHAINE D'ENERGIE</w:t>
       </w:r>
+      <w:bookmarkEnd w:id="28"/>
       <w:bookmarkEnd w:id="29"/>
-      <w:bookmarkEnd w:id="30"/>
     </w:p>
     <w:p>
       <w:pPr>
         <w:pStyle w:val="Titre2"/>
         <w:ind w:firstLine="360"/>
       </w:pPr>
-      <w:bookmarkStart w:id="31" w:name="_Toc399766413"/>
-      <w:bookmarkStart w:id="32" w:name="_Toc431129155"/>
+      <w:bookmarkStart w:id="30" w:name="_Toc399766413"/>
+      <w:bookmarkStart w:id="31" w:name="_Toc431129155"/>
       <w:r>
         <w:t>Le moteur électrique</w:t>
       </w:r>
+      <w:bookmarkEnd w:id="30"/>
       <w:bookmarkEnd w:id="31"/>
-      <w:bookmarkEnd w:id="32"/>
     </w:p>
     <w:p>
       <w:pPr>
@@ -7959,10 +7957,10 @@
           <w:position w:val="-24"/>
         </w:rPr>
         <w:object w:dxaOrig="3019" w:dyaOrig="620" w14:anchorId="031F0C8F">
-          <v:shape id="_x0000_i1027" type="#_x0000_t75" style="width:150.85pt;height:31.45pt" o:ole="">
+          <v:shape id="_x0000_i1027" type="#_x0000_t75" style="width:150.65pt;height:31.35pt" o:ole="">
             <v:imagedata r:id="rId59" o:title=""/>
           </v:shape>
-          <o:OLEObject Type="Embed" ProgID="Equation.3" ShapeID="_x0000_i1027" DrawAspect="Content" ObjectID="_1554733925" r:id="rId60"/>
+          <o:OLEObject Type="Embed" ProgID="Equation.3" ShapeID="_x0000_i1027" DrawAspect="Content" ObjectID="_1567604163" r:id="rId60"/>
         </w:object>
       </w:r>
     </w:p>
@@ -8006,10 +8004,10 @@
           <w:position w:val="-12"/>
         </w:rPr>
         <w:object w:dxaOrig="1500" w:dyaOrig="360" w14:anchorId="59317F99">
-          <v:shape id="_x0000_i1028" type="#_x0000_t75" style="width:75.2pt;height:18.25pt" o:ole="">
+          <v:shape id="_x0000_i1028" type="#_x0000_t75" style="width:75.35pt;height:18pt" o:ole="">
             <v:imagedata r:id="rId61" o:title=""/>
           </v:shape>
-          <o:OLEObject Type="Embed" ProgID="Equation.DSMT4" ShapeID="_x0000_i1028" DrawAspect="Content" ObjectID="_1554733926" r:id="rId62"/>
+          <o:OLEObject Type="Embed" ProgID="Equation.DSMT4" ShapeID="_x0000_i1028" DrawAspect="Content" ObjectID="_1567604164" r:id="rId62"/>
         </w:object>
       </w:r>
       <w:r>
@@ -8024,10 +8022,10 @@
           <w:position w:val="-12"/>
         </w:rPr>
         <w:object w:dxaOrig="1180" w:dyaOrig="360" w14:anchorId="5AF8EC85">
-          <v:shape id="_x0000_i1029" type="#_x0000_t75" style="width:58.8pt;height:18.25pt" o:ole="">
+          <v:shape id="_x0000_i1029" type="#_x0000_t75" style="width:58.65pt;height:18pt" o:ole="">
             <v:imagedata r:id="rId63" o:title=""/>
           </v:shape>
-          <o:OLEObject Type="Embed" ProgID="Equation.DSMT4" ShapeID="_x0000_i1029" DrawAspect="Content" ObjectID="_1554733927" r:id="rId64"/>
+          <o:OLEObject Type="Embed" ProgID="Equation.DSMT4" ShapeID="_x0000_i1029" DrawAspect="Content" ObjectID="_1567604165" r:id="rId64"/>
         </w:object>
       </w:r>
       <w:r>
@@ -8071,10 +8069,10 @@
           <w:position w:val="-24"/>
         </w:rPr>
         <w:object w:dxaOrig="2540" w:dyaOrig="639" w14:anchorId="1A96964A">
-          <v:shape id="_x0000_i1030" type="#_x0000_t75" style="width:127.6pt;height:31.9pt" o:ole="">
+          <v:shape id="_x0000_i1030" type="#_x0000_t75" style="width:127.35pt;height:32pt" o:ole="">
             <v:imagedata r:id="rId65" o:title=""/>
           </v:shape>
-          <o:OLEObject Type="Embed" ProgID="Equation.3" ShapeID="_x0000_i1030" DrawAspect="Content" ObjectID="_1554733928" r:id="rId66"/>
+          <o:OLEObject Type="Embed" ProgID="Equation.3" ShapeID="_x0000_i1030" DrawAspect="Content" ObjectID="_1567604166" r:id="rId66"/>
         </w:object>
       </w:r>
     </w:p>
@@ -8519,12 +8517,12 @@
       <w:pPr>
         <w:pStyle w:val="Titre2"/>
       </w:pPr>
-      <w:bookmarkStart w:id="33" w:name="_Toc431129156"/>
+      <w:bookmarkStart w:id="32" w:name="_Toc431129156"/>
       <w:proofErr w:type="gramStart"/>
       <w:r>
         <w:t>Documentation constructeur</w:t>
       </w:r>
-      <w:bookmarkEnd w:id="33"/>
+      <w:bookmarkEnd w:id="32"/>
       <w:proofErr w:type="gramEnd"/>
       <w:r>
         <w:t> </w:t>
@@ -9005,14 +9003,14 @@
       <w:r>
         <w:br w:type="page"/>
       </w:r>
-      <w:bookmarkStart w:id="34" w:name="_Toc399766414"/>
-      <w:bookmarkStart w:id="35" w:name="_Toc431129157"/>
+      <w:bookmarkStart w:id="33" w:name="_Toc399766414"/>
+      <w:bookmarkStart w:id="34" w:name="_Toc431129157"/>
       <w:r>
         <w:lastRenderedPageBreak/>
         <w:t>Vis/écrou à billes</w:t>
       </w:r>
+      <w:bookmarkEnd w:id="33"/>
       <w:bookmarkEnd w:id="34"/>
-      <w:bookmarkEnd w:id="35"/>
     </w:p>
     <w:p>
       <w:pPr>
@@ -10363,7 +10361,7 @@
               <w:rPr>
                 <w:rFonts w:ascii="Cambria Math" w:hAnsi="Cambria Math"/>
               </w:rPr>
-              <m:t>β</m:t>
+              <m:t>θ</m:t>
             </m:r>
           </m:e>
           <m:sub>
@@ -10627,6 +10625,8 @@
           </mc:Fallback>
         </mc:AlternateContent>
       </w:r>
+      <w:bookmarkStart w:id="35" w:name="_GoBack"/>
+      <w:bookmarkEnd w:id="35"/>
     </w:p>
     <w:p>
       <w:pPr>
@@ -10812,7 +10812,7 @@
               <w:b/>
               <w:noProof/>
             </w:rPr>
-            <w:t>5</w:t>
+            <w:t>14</w:t>
           </w:r>
           <w:r>
             <w:rPr>
@@ -11234,7 +11234,7 @@
 <w:numbering xmlns:wpc="http://schemas.microsoft.com/office/word/2010/wordprocessingCanvas" xmlns:mo="http://schemas.microsoft.com/office/mac/office/2008/main" xmlns:mc="http://schemas.openxmlformats.org/markup-compatibility/2006" xmlns:mv="urn:schemas-microsoft-com:mac:vml" xmlns:o="urn:schemas-microsoft-com:office:office" xmlns:r="http://schemas.openxmlformats.org/officeDocument/2006/relationships" xmlns:m="http://schemas.openxmlformats.org/officeDocument/2006/math" xmlns:v="urn:schemas-microsoft-com:vml" xmlns:wp14="http://schemas.microsoft.com/office/word/2010/wordprocessingDrawing" xmlns:wp="http://schemas.openxmlformats.org/drawingml/2006/wordprocessingDrawing" xmlns:w10="urn:schemas-microsoft-com:office:word" xmlns:w="http://schemas.openxmlformats.org/wordprocessingml/2006/main" xmlns:w14="http://schemas.microsoft.com/office/word/2010/wordml" xmlns:w15="http://schemas.microsoft.com/office/word/2012/wordml" xmlns:wpg="http://schemas.microsoft.com/office/word/2010/wordprocessingGroup" xmlns:wpi="http://schemas.microsoft.com/office/word/2010/wordprocessingInk" xmlns:wne="http://schemas.microsoft.com/office/word/2006/wordml" xmlns:wps="http://schemas.microsoft.com/office/word/2010/wordprocessingShape" mc:Ignorable="w14 w15 wp14">
   <w:numPicBullet w:numPicBulletId="0">
     <w:pict>
-      <v:shapetype w14:anchorId="6F8B55AA" id="_x0000_t75" coordsize="21600,21600" o:spt="75" o:preferrelative="t" path="m@4@5l@4@11@9@11@9@5xe" filled="f" stroked="f">
+      <v:shapetype w14:anchorId="42270E54" id="_x0000_t75" coordsize="21600,21600" o:spt="75" o:preferrelative="t" path="m@4@5l@4@11@9@11@9@5xe" filled="f" stroked="f">
         <v:stroke joinstyle="miter"/>
         <v:formulas>
           <v:f eqn="if lineDrawn pixelLineWidth 0"/>
@@ -11253,7 +11253,7 @@
         <v:path o:extrusionok="f" gradientshapeok="t" o:connecttype="rect"/>
         <o:lock v:ext="edit" aspectratio="t"/>
       </v:shapetype>
-      <v:shape id="_x0000_i1038" type="#_x0000_t75" style="width:11.4pt;height:11.4pt" o:bullet="t">
+      <v:shape id="_x0000_i1027" type="#_x0000_t75" style="width:11.35pt;height:11.35pt" o:bullet="t">
         <v:imagedata r:id="rId1" o:title="BD10264_"/>
       </v:shape>
     </w:pict>
@@ -18254,7 +18254,7 @@
 </file>
 
 <file path=customXml/itemProps1.xml><?xml version="1.0" encoding="utf-8"?>
-<ds:datastoreItem xmlns:ds="http://schemas.openxmlformats.org/officeDocument/2006/customXml" ds:itemID="{A253B3CE-D382-FB4C-808C-3D95D78C17DE}">
+<ds:datastoreItem xmlns:ds="http://schemas.openxmlformats.org/officeDocument/2006/customXml" ds:itemID="{3A02CD2C-CBD3-664E-B9AA-B3E595B92D1A}">
   <ds:schemaRefs>
     <ds:schemaRef ds:uri="http://schemas.openxmlformats.org/officeDocument/2006/bibliography"/>
   </ds:schemaRefs>

</xml_diff>